<commit_message>
corrección de grand totals a Totales
</commit_message>
<xml_diff>
--- a/reporte incidencias mariela - actualizacion jimmy.docx
+++ b/reporte incidencias mariela - actualizacion jimmy.docx
@@ -481,6 +481,7 @@
           <w:szCs w:val="24"/>
         </w:rPr>
       </w:pPr>
+      <w:commentRangeStart w:id="9"/>
       <w:r>
         <w:rPr>
           <w:rFonts w:ascii="Times New Roman" w:hAnsi="Times New Roman" w:cs="Times New Roman"/>
@@ -489,8 +490,13 @@
         </w:rPr>
         <w:t>Inteligencia Comercial no está tomando en cuenta el Centro de Costos de Investigación de Mercados 050-020-000.</w:t>
       </w:r>
-      <w:bookmarkStart w:id="9" w:name="_GoBack"/>
-      <w:bookmarkEnd w:id="9"/>
+      <w:commentRangeEnd w:id="9"/>
+      <w:r>
+        <w:rPr>
+          <w:rStyle w:val="CommentReference"/>
+        </w:rPr>
+        <w:commentReference w:id="9"/>
+      </w:r>
     </w:p>
     <w:p>
       <w:pPr>
@@ -524,6 +530,7 @@
           <w:szCs w:val="24"/>
         </w:rPr>
       </w:pPr>
+      <w:commentRangeStart w:id="10"/>
       <w:r>
         <w:rPr>
           <w:rFonts w:ascii="Times New Roman" w:hAnsi="Times New Roman" w:cs="Times New Roman"/>
@@ -531,6 +538,13 @@
           <w:szCs w:val="24"/>
         </w:rPr>
         <w:t>Inteligencia Comercial.</w:t>
+      </w:r>
+      <w:commentRangeEnd w:id="10"/>
+      <w:r>
+        <w:rPr>
+          <w:rStyle w:val="CommentReference"/>
+        </w:rPr>
+        <w:commentReference w:id="10"/>
       </w:r>
     </w:p>
     <w:p>
@@ -547,6 +561,7 @@
           <w:szCs w:val="24"/>
         </w:rPr>
       </w:pPr>
+      <w:commentRangeStart w:id="11"/>
       <w:r>
         <w:rPr>
           <w:rFonts w:ascii="Times New Roman" w:hAnsi="Times New Roman" w:cs="Times New Roman"/>
@@ -554,6 +569,13 @@
           <w:szCs w:val="24"/>
         </w:rPr>
         <w:t>Oficinas de Promocion Comercial.</w:t>
+      </w:r>
+      <w:commentRangeEnd w:id="11"/>
+      <w:r>
+        <w:rPr>
+          <w:rStyle w:val="CommentReference"/>
+        </w:rPr>
+        <w:commentReference w:id="11"/>
       </w:r>
     </w:p>
     <w:p>
@@ -570,6 +592,7 @@
           <w:szCs w:val="24"/>
         </w:rPr>
       </w:pPr>
+      <w:commentRangeStart w:id="12"/>
       <w:r>
         <w:rPr>
           <w:rFonts w:ascii="Times New Roman" w:hAnsi="Times New Roman" w:cs="Times New Roman"/>
@@ -577,6 +600,13 @@
           <w:szCs w:val="24"/>
         </w:rPr>
         <w:t>Gestion Humana.</w:t>
+      </w:r>
+      <w:commentRangeEnd w:id="12"/>
+      <w:r>
+        <w:rPr>
+          <w:rStyle w:val="CommentReference"/>
+        </w:rPr>
+        <w:commentReference w:id="12"/>
       </w:r>
     </w:p>
     <w:p>
@@ -624,6 +654,7 @@
           <w:szCs w:val="24"/>
         </w:rPr>
       </w:pPr>
+      <w:commentRangeStart w:id="13"/>
       <w:r>
         <w:rPr>
           <w:rFonts w:ascii="Times New Roman" w:hAnsi="Times New Roman" w:cs="Times New Roman"/>
@@ -632,16 +663,24 @@
         </w:rPr>
         <w:t>Debe llamarse Gastos Detallados.</w:t>
       </w:r>
-    </w:p>
-    <w:p>
-      <w:pPr>
-        <w:spacing w:after="0" w:line="360" w:lineRule="auto"/>
-        <w:rPr>
-          <w:rFonts w:ascii="Times New Roman" w:hAnsi="Times New Roman" w:cs="Times New Roman"/>
-          <w:sz w:val="24"/>
-          <w:szCs w:val="24"/>
-        </w:rPr>
-      </w:pPr>
+      <w:commentRangeEnd w:id="13"/>
+      <w:r>
+        <w:rPr>
+          <w:rStyle w:val="CommentReference"/>
+        </w:rPr>
+        <w:commentReference w:id="13"/>
+      </w:r>
+    </w:p>
+    <w:p>
+      <w:pPr>
+        <w:spacing w:after="0" w:line="360" w:lineRule="auto"/>
+        <w:rPr>
+          <w:rFonts w:ascii="Times New Roman" w:hAnsi="Times New Roman" w:cs="Times New Roman"/>
+          <w:sz w:val="24"/>
+          <w:szCs w:val="24"/>
+        </w:rPr>
+      </w:pPr>
+      <w:commentRangeStart w:id="14"/>
       <w:r>
         <w:rPr>
           <w:rFonts w:ascii="Times New Roman" w:hAnsi="Times New Roman" w:cs="Times New Roman"/>
@@ -649,6 +688,13 @@
           <w:szCs w:val="24"/>
         </w:rPr>
         <w:t>Las cifras en general no pegan.</w:t>
+      </w:r>
+      <w:commentRangeEnd w:id="14"/>
+      <w:r>
+        <w:rPr>
+          <w:rStyle w:val="CommentReference"/>
+        </w:rPr>
+        <w:commentReference w:id="14"/>
       </w:r>
     </w:p>
     <w:p>
@@ -697,6 +743,7 @@
           <w:szCs w:val="24"/>
         </w:rPr>
       </w:pPr>
+      <w:commentRangeStart w:id="15"/>
       <w:r>
         <w:rPr>
           <w:rFonts w:ascii="Times New Roman" w:hAnsi="Times New Roman" w:cs="Times New Roman"/>
@@ -705,16 +752,24 @@
         </w:rPr>
         <w:t>Las cifras en general no pegan.</w:t>
       </w:r>
-    </w:p>
-    <w:p>
-      <w:pPr>
-        <w:spacing w:after="0" w:line="360" w:lineRule="auto"/>
-        <w:rPr>
-          <w:rFonts w:ascii="Times New Roman" w:hAnsi="Times New Roman" w:cs="Times New Roman"/>
-          <w:sz w:val="24"/>
-          <w:szCs w:val="24"/>
-        </w:rPr>
-      </w:pPr>
+      <w:commentRangeEnd w:id="15"/>
+      <w:r>
+        <w:rPr>
+          <w:rStyle w:val="CommentReference"/>
+        </w:rPr>
+        <w:commentReference w:id="15"/>
+      </w:r>
+    </w:p>
+    <w:p>
+      <w:pPr>
+        <w:spacing w:after="0" w:line="360" w:lineRule="auto"/>
+        <w:rPr>
+          <w:rFonts w:ascii="Times New Roman" w:hAnsi="Times New Roman" w:cs="Times New Roman"/>
+          <w:sz w:val="24"/>
+          <w:szCs w:val="24"/>
+        </w:rPr>
+      </w:pPr>
+      <w:commentRangeStart w:id="16"/>
       <w:r>
         <w:rPr>
           <w:rFonts w:ascii="Times New Roman" w:hAnsi="Times New Roman" w:cs="Times New Roman"/>
@@ -731,16 +786,24 @@
         </w:rPr>
         <w:t>Gasto por Rubro</w:t>
       </w:r>
-    </w:p>
-    <w:p>
-      <w:pPr>
-        <w:spacing w:after="0" w:line="360" w:lineRule="auto"/>
-        <w:rPr>
-          <w:rFonts w:ascii="Times New Roman" w:hAnsi="Times New Roman" w:cs="Times New Roman"/>
-          <w:sz w:val="24"/>
-          <w:szCs w:val="24"/>
-        </w:rPr>
-      </w:pPr>
+      <w:commentRangeEnd w:id="16"/>
+      <w:r>
+        <w:rPr>
+          <w:rStyle w:val="CommentReference"/>
+        </w:rPr>
+        <w:commentReference w:id="16"/>
+      </w:r>
+    </w:p>
+    <w:p>
+      <w:pPr>
+        <w:spacing w:after="0" w:line="360" w:lineRule="auto"/>
+        <w:rPr>
+          <w:rFonts w:ascii="Times New Roman" w:hAnsi="Times New Roman" w:cs="Times New Roman"/>
+          <w:sz w:val="24"/>
+          <w:szCs w:val="24"/>
+        </w:rPr>
+      </w:pPr>
+      <w:commentRangeStart w:id="17"/>
       <w:r>
         <w:rPr>
           <w:rFonts w:ascii="Times New Roman" w:hAnsi="Times New Roman" w:cs="Times New Roman"/>
@@ -748,6 +811,13 @@
           <w:szCs w:val="24"/>
         </w:rPr>
         <w:t>Se requiere filtro de Centro de Costos, donde se puedan escoger varios.</w:t>
+      </w:r>
+      <w:commentRangeEnd w:id="17"/>
+      <w:r>
+        <w:rPr>
+          <w:rStyle w:val="CommentReference"/>
+        </w:rPr>
+        <w:commentReference w:id="17"/>
       </w:r>
     </w:p>
     <w:p>
@@ -795,6 +865,7 @@
           <w:szCs w:val="24"/>
         </w:rPr>
       </w:pPr>
+      <w:commentRangeStart w:id="18"/>
       <w:r>
         <w:rPr>
           <w:rFonts w:ascii="Times New Roman" w:hAnsi="Times New Roman" w:cs="Times New Roman"/>
@@ -802,6 +873,13 @@
           <w:szCs w:val="24"/>
         </w:rPr>
         <w:t>Eliminar.</w:t>
+      </w:r>
+      <w:commentRangeEnd w:id="18"/>
+      <w:r>
+        <w:rPr>
+          <w:rStyle w:val="CommentReference"/>
+        </w:rPr>
+        <w:commentReference w:id="18"/>
       </w:r>
     </w:p>
     <w:p>
@@ -849,6 +927,7 @@
           <w:szCs w:val="24"/>
         </w:rPr>
       </w:pPr>
+      <w:commentRangeStart w:id="19"/>
       <w:r>
         <w:rPr>
           <w:rFonts w:ascii="Times New Roman" w:hAnsi="Times New Roman" w:cs="Times New Roman"/>
@@ -856,6 +935,13 @@
           <w:szCs w:val="24"/>
         </w:rPr>
         <w:t>Las cifras en general no pegan.</w:t>
+      </w:r>
+      <w:commentRangeEnd w:id="19"/>
+      <w:r>
+        <w:rPr>
+          <w:rStyle w:val="CommentReference"/>
+        </w:rPr>
+        <w:commentReference w:id="19"/>
       </w:r>
     </w:p>
     <w:p>
@@ -902,6 +988,7 @@
           <w:szCs w:val="24"/>
         </w:rPr>
       </w:pPr>
+      <w:commentRangeStart w:id="20"/>
       <w:r>
         <w:rPr>
           <w:rFonts w:ascii="Times New Roman" w:hAnsi="Times New Roman" w:cs="Times New Roman"/>
@@ -909,6 +996,13 @@
           <w:szCs w:val="24"/>
         </w:rPr>
         <w:t>Eliminar.</w:t>
+      </w:r>
+      <w:commentRangeEnd w:id="20"/>
+      <w:r>
+        <w:rPr>
+          <w:rStyle w:val="CommentReference"/>
+        </w:rPr>
+        <w:commentReference w:id="20"/>
       </w:r>
     </w:p>
     <w:p>
@@ -956,6 +1050,7 @@
           <w:szCs w:val="24"/>
         </w:rPr>
       </w:pPr>
+      <w:commentRangeStart w:id="21"/>
       <w:r>
         <w:rPr>
           <w:rFonts w:ascii="Times New Roman" w:hAnsi="Times New Roman" w:cs="Times New Roman"/>
@@ -963,6 +1058,13 @@
           <w:szCs w:val="24"/>
         </w:rPr>
         <w:t>Las cifras en general no pegan.</w:t>
+      </w:r>
+      <w:commentRangeEnd w:id="21"/>
+      <w:r>
+        <w:rPr>
+          <w:rStyle w:val="CommentReference"/>
+        </w:rPr>
+        <w:commentReference w:id="21"/>
       </w:r>
     </w:p>
     <w:p>
@@ -1010,6 +1112,7 @@
           <w:szCs w:val="24"/>
         </w:rPr>
       </w:pPr>
+      <w:commentRangeStart w:id="22"/>
       <w:r>
         <w:rPr>
           <w:rFonts w:ascii="Times New Roman" w:hAnsi="Times New Roman" w:cs="Times New Roman"/>
@@ -1018,16 +1121,24 @@
         </w:rPr>
         <w:t>Debe llamarse Gastos Oficinas Regionales.</w:t>
       </w:r>
-    </w:p>
-    <w:p>
-      <w:pPr>
-        <w:spacing w:after="0" w:line="360" w:lineRule="auto"/>
-        <w:rPr>
-          <w:rFonts w:ascii="Times New Roman" w:hAnsi="Times New Roman" w:cs="Times New Roman"/>
-          <w:sz w:val="24"/>
-          <w:szCs w:val="24"/>
-        </w:rPr>
-      </w:pPr>
+      <w:commentRangeEnd w:id="22"/>
+      <w:r>
+        <w:rPr>
+          <w:rStyle w:val="CommentReference"/>
+        </w:rPr>
+        <w:commentReference w:id="22"/>
+      </w:r>
+    </w:p>
+    <w:p>
+      <w:pPr>
+        <w:spacing w:after="0" w:line="360" w:lineRule="auto"/>
+        <w:rPr>
+          <w:rFonts w:ascii="Times New Roman" w:hAnsi="Times New Roman" w:cs="Times New Roman"/>
+          <w:sz w:val="24"/>
+          <w:szCs w:val="24"/>
+        </w:rPr>
+      </w:pPr>
+      <w:commentRangeStart w:id="23"/>
       <w:r>
         <w:rPr>
           <w:rFonts w:ascii="Times New Roman" w:hAnsi="Times New Roman" w:cs="Times New Roman"/>
@@ -1035,6 +1146,13 @@
           <w:szCs w:val="24"/>
         </w:rPr>
         <w:t>Las cifras en general no pegan.</w:t>
+      </w:r>
+      <w:commentRangeEnd w:id="23"/>
+      <w:r>
+        <w:rPr>
+          <w:rStyle w:val="CommentReference"/>
+        </w:rPr>
+        <w:commentReference w:id="23"/>
       </w:r>
     </w:p>
     <w:p>
@@ -1082,6 +1200,8 @@
           <w:szCs w:val="24"/>
         </w:rPr>
       </w:pPr>
+      <w:commentRangeStart w:id="24"/>
+      <w:commentRangeStart w:id="25"/>
       <w:r>
         <w:rPr>
           <w:rFonts w:ascii="Times New Roman" w:hAnsi="Times New Roman" w:cs="Times New Roman"/>
@@ -1090,6 +1210,13 @@
         </w:rPr>
         <w:t>El Presupuesto si pega pero los Saldos Reales 2014 y 2015 no pegan.</w:t>
       </w:r>
+      <w:commentRangeEnd w:id="24"/>
+      <w:r>
+        <w:rPr>
+          <w:rStyle w:val="CommentReference"/>
+        </w:rPr>
+        <w:commentReference w:id="24"/>
+      </w:r>
     </w:p>
     <w:p>
       <w:pPr>
@@ -1109,16 +1236,23 @@
         <w:t>Faltan porcentajes.</w:t>
       </w:r>
     </w:p>
-    <w:p>
-      <w:pPr>
-        <w:spacing w:after="0" w:line="360" w:lineRule="auto"/>
-        <w:rPr>
-          <w:rFonts w:ascii="Times New Roman" w:hAnsi="Times New Roman" w:cs="Times New Roman"/>
-          <w:b/>
-          <w:sz w:val="24"/>
-          <w:szCs w:val="24"/>
-        </w:rPr>
-      </w:pPr>
+    <w:commentRangeEnd w:id="25"/>
+    <w:p>
+      <w:pPr>
+        <w:spacing w:after="0" w:line="360" w:lineRule="auto"/>
+        <w:rPr>
+          <w:rFonts w:ascii="Times New Roman" w:hAnsi="Times New Roman" w:cs="Times New Roman"/>
+          <w:b/>
+          <w:sz w:val="24"/>
+          <w:szCs w:val="24"/>
+        </w:rPr>
+      </w:pPr>
+      <w:r>
+        <w:rPr>
+          <w:rStyle w:val="CommentReference"/>
+        </w:rPr>
+        <w:commentReference w:id="25"/>
+      </w:r>
     </w:p>
     <w:p>
       <w:pPr>
@@ -1154,6 +1288,7 @@
           <w:szCs w:val="24"/>
         </w:rPr>
       </w:pPr>
+      <w:commentRangeStart w:id="26"/>
       <w:r>
         <w:rPr>
           <w:rFonts w:ascii="Times New Roman" w:hAnsi="Times New Roman" w:cs="Times New Roman"/>
@@ -1161,6 +1296,13 @@
           <w:szCs w:val="24"/>
         </w:rPr>
         <w:t>Las cifras en general no pegan.</w:t>
+      </w:r>
+      <w:commentRangeEnd w:id="26"/>
+      <w:r>
+        <w:rPr>
+          <w:rStyle w:val="CommentReference"/>
+        </w:rPr>
+        <w:commentReference w:id="26"/>
       </w:r>
     </w:p>
     <w:p>
@@ -1208,6 +1350,7 @@
           <w:szCs w:val="24"/>
         </w:rPr>
       </w:pPr>
+      <w:commentRangeStart w:id="27"/>
       <w:r>
         <w:rPr>
           <w:rFonts w:ascii="Times New Roman" w:hAnsi="Times New Roman" w:cs="Times New Roman"/>
@@ -1216,16 +1359,24 @@
         </w:rPr>
         <w:t>Solo pega Real 2015.</w:t>
       </w:r>
-    </w:p>
-    <w:p>
-      <w:pPr>
-        <w:spacing w:after="0" w:line="360" w:lineRule="auto"/>
-        <w:rPr>
-          <w:rFonts w:ascii="Times New Roman" w:hAnsi="Times New Roman" w:cs="Times New Roman"/>
-          <w:sz w:val="24"/>
-          <w:szCs w:val="24"/>
-        </w:rPr>
-      </w:pPr>
+      <w:commentRangeEnd w:id="27"/>
+      <w:r>
+        <w:rPr>
+          <w:rStyle w:val="CommentReference"/>
+        </w:rPr>
+        <w:commentReference w:id="27"/>
+      </w:r>
+    </w:p>
+    <w:p>
+      <w:pPr>
+        <w:spacing w:after="0" w:line="360" w:lineRule="auto"/>
+        <w:rPr>
+          <w:rFonts w:ascii="Times New Roman" w:hAnsi="Times New Roman" w:cs="Times New Roman"/>
+          <w:sz w:val="24"/>
+          <w:szCs w:val="24"/>
+        </w:rPr>
+      </w:pPr>
+      <w:commentRangeStart w:id="28"/>
       <w:r>
         <w:rPr>
           <w:rFonts w:ascii="Times New Roman" w:hAnsi="Times New Roman" w:cs="Times New Roman"/>
@@ -1233,6 +1384,13 @@
           <w:szCs w:val="24"/>
         </w:rPr>
         <w:t>Faltan porcentajes.</w:t>
+      </w:r>
+      <w:commentRangeEnd w:id="28"/>
+      <w:r>
+        <w:rPr>
+          <w:rStyle w:val="CommentReference"/>
+        </w:rPr>
+        <w:commentReference w:id="28"/>
       </w:r>
     </w:p>
     <w:p>
@@ -1270,6 +1428,7 @@
           <w:szCs w:val="24"/>
         </w:rPr>
       </w:pPr>
+      <w:commentRangeStart w:id="29"/>
       <w:r>
         <w:rPr>
           <w:rFonts w:ascii="Times New Roman" w:hAnsi="Times New Roman" w:cs="Times New Roman"/>
@@ -1315,16 +1474,23 @@
         <w:t>Faltan porcentajes.</w:t>
       </w:r>
     </w:p>
-    <w:p>
-      <w:pPr>
-        <w:spacing w:after="0" w:line="360" w:lineRule="auto"/>
-        <w:rPr>
-          <w:rFonts w:ascii="Times New Roman" w:hAnsi="Times New Roman" w:cs="Times New Roman"/>
-          <w:b/>
-          <w:sz w:val="24"/>
-          <w:szCs w:val="24"/>
-        </w:rPr>
-      </w:pPr>
+    <w:commentRangeEnd w:id="29"/>
+    <w:p>
+      <w:pPr>
+        <w:spacing w:after="0" w:line="360" w:lineRule="auto"/>
+        <w:rPr>
+          <w:rFonts w:ascii="Times New Roman" w:hAnsi="Times New Roman" w:cs="Times New Roman"/>
+          <w:b/>
+          <w:sz w:val="24"/>
+          <w:szCs w:val="24"/>
+        </w:rPr>
+      </w:pPr>
+      <w:r>
+        <w:rPr>
+          <w:rStyle w:val="CommentReference"/>
+        </w:rPr>
+        <w:commentReference w:id="29"/>
+      </w:r>
     </w:p>
     <w:p>
       <w:pPr>
@@ -1341,6 +1507,7 @@
           <w:szCs w:val="24"/>
         </w:rPr>
       </w:pPr>
+      <w:commentRangeStart w:id="30"/>
       <w:r>
         <w:rPr>
           <w:rFonts w:ascii="Times New Roman" w:hAnsi="Times New Roman" w:cs="Times New Roman"/>
@@ -1387,16 +1554,23 @@
         <w:t>Faltan porcentajes.</w:t>
       </w:r>
     </w:p>
-    <w:p>
-      <w:pPr>
-        <w:spacing w:after="0" w:line="360" w:lineRule="auto"/>
-        <w:rPr>
-          <w:rFonts w:ascii="Times New Roman" w:hAnsi="Times New Roman" w:cs="Times New Roman"/>
-          <w:b/>
-          <w:sz w:val="24"/>
-          <w:szCs w:val="24"/>
-        </w:rPr>
-      </w:pPr>
+    <w:commentRangeEnd w:id="30"/>
+    <w:p>
+      <w:pPr>
+        <w:spacing w:after="0" w:line="360" w:lineRule="auto"/>
+        <w:rPr>
+          <w:rFonts w:ascii="Times New Roman" w:hAnsi="Times New Roman" w:cs="Times New Roman"/>
+          <w:b/>
+          <w:sz w:val="24"/>
+          <w:szCs w:val="24"/>
+        </w:rPr>
+      </w:pPr>
+      <w:r>
+        <w:rPr>
+          <w:rStyle w:val="CommentReference"/>
+        </w:rPr>
+        <w:commentReference w:id="30"/>
+      </w:r>
     </w:p>
     <w:p>
       <w:pPr>
@@ -1432,6 +1606,7 @@
           <w:szCs w:val="24"/>
         </w:rPr>
       </w:pPr>
+      <w:commentRangeStart w:id="31"/>
       <w:r>
         <w:rPr>
           <w:rFonts w:ascii="Times New Roman" w:hAnsi="Times New Roman" w:cs="Times New Roman"/>
@@ -1477,16 +1652,23 @@
         <w:t>Faltan porcentajes.</w:t>
       </w:r>
     </w:p>
-    <w:p>
-      <w:pPr>
-        <w:spacing w:after="0" w:line="360" w:lineRule="auto"/>
-        <w:rPr>
-          <w:rFonts w:ascii="Times New Roman" w:hAnsi="Times New Roman" w:cs="Times New Roman"/>
-          <w:b/>
-          <w:sz w:val="24"/>
-          <w:szCs w:val="24"/>
-        </w:rPr>
-      </w:pPr>
+    <w:commentRangeEnd w:id="31"/>
+    <w:p>
+      <w:pPr>
+        <w:spacing w:after="0" w:line="360" w:lineRule="auto"/>
+        <w:rPr>
+          <w:rFonts w:ascii="Times New Roman" w:hAnsi="Times New Roman" w:cs="Times New Roman"/>
+          <w:b/>
+          <w:sz w:val="24"/>
+          <w:szCs w:val="24"/>
+        </w:rPr>
+      </w:pPr>
+      <w:r>
+        <w:rPr>
+          <w:rStyle w:val="CommentReference"/>
+        </w:rPr>
+        <w:commentReference w:id="31"/>
+      </w:r>
     </w:p>
     <w:p>
       <w:pPr>
@@ -1522,6 +1704,7 @@
           <w:szCs w:val="24"/>
         </w:rPr>
       </w:pPr>
+      <w:commentRangeStart w:id="32"/>
       <w:r>
         <w:rPr>
           <w:rFonts w:ascii="Times New Roman" w:hAnsi="Times New Roman" w:cs="Times New Roman"/>
@@ -1530,6 +1713,8 @@
         </w:rPr>
         <w:t>Algunos cifras no salen.</w:t>
       </w:r>
+      <w:bookmarkStart w:id="33" w:name="_GoBack"/>
+      <w:bookmarkEnd w:id="33"/>
     </w:p>
     <w:p>
       <w:pPr>
@@ -1567,16 +1752,23 @@
         <w:t>Faltan porcentajes.</w:t>
       </w:r>
     </w:p>
-    <w:p>
-      <w:pPr>
-        <w:spacing w:after="0" w:line="360" w:lineRule="auto"/>
-        <w:rPr>
-          <w:rFonts w:ascii="Times New Roman" w:hAnsi="Times New Roman" w:cs="Times New Roman"/>
-          <w:b/>
-          <w:sz w:val="24"/>
-          <w:szCs w:val="24"/>
-        </w:rPr>
-      </w:pPr>
+    <w:commentRangeEnd w:id="32"/>
+    <w:p>
+      <w:pPr>
+        <w:spacing w:after="0" w:line="360" w:lineRule="auto"/>
+        <w:rPr>
+          <w:rFonts w:ascii="Times New Roman" w:hAnsi="Times New Roman" w:cs="Times New Roman"/>
+          <w:b/>
+          <w:sz w:val="24"/>
+          <w:szCs w:val="24"/>
+        </w:rPr>
+      </w:pPr>
+      <w:r>
+        <w:rPr>
+          <w:rStyle w:val="CommentReference"/>
+        </w:rPr>
+        <w:commentReference w:id="32"/>
+      </w:r>
     </w:p>
     <w:p>
       <w:pPr>
@@ -1872,6 +2064,398 @@
     </w:p>
   </w:comment>
   <w:comment w:id="8" w:author="Jimmy Figueroa" w:date="2015-05-26T11:33:00Z" w:initials="JF">
+    <w:p>
+      <w:pPr>
+        <w:pStyle w:val="CommentText"/>
+      </w:pPr>
+      <w:r>
+        <w:rPr>
+          <w:rStyle w:val="CommentReference"/>
+        </w:rPr>
+        <w:annotationRef/>
+      </w:r>
+      <w:r>
+        <w:t>Corregido</w:t>
+      </w:r>
+    </w:p>
+  </w:comment>
+  <w:comment w:id="9" w:author="Jimmy Figueroa" w:date="2015-05-26T12:04:00Z" w:initials="JF">
+    <w:p>
+      <w:pPr>
+        <w:pStyle w:val="CommentText"/>
+      </w:pPr>
+      <w:r>
+        <w:rPr>
+          <w:rStyle w:val="CommentReference"/>
+        </w:rPr>
+        <w:annotationRef/>
+      </w:r>
+      <w:r>
+        <w:t>Corregido</w:t>
+      </w:r>
+    </w:p>
+  </w:comment>
+  <w:comment w:id="10" w:author="Jimmy Figueroa" w:date="2015-05-26T12:12:00Z" w:initials="JF">
+    <w:p>
+      <w:pPr>
+        <w:pStyle w:val="CommentText"/>
+      </w:pPr>
+      <w:r>
+        <w:rPr>
+          <w:rStyle w:val="CommentReference"/>
+        </w:rPr>
+        <w:annotationRef/>
+      </w:r>
+      <w:r>
+        <w:t>En el Resumen de Gastos Operativos CUADRA BIEN la Dir. Intel. Comercial.</w:t>
+      </w:r>
+    </w:p>
+    <w:p>
+      <w:pPr>
+        <w:pStyle w:val="CommentText"/>
+      </w:pPr>
+      <w:r>
+        <w:t>En las subsiguientes pestañas tambien cuadra pero esta desagregado Dir. Intl. Comercial = Dir. Intel. Comercial + CACEX + Inv. Mercados</w:t>
+      </w:r>
+    </w:p>
+  </w:comment>
+  <w:comment w:id="11" w:author="Jimmy Figueroa" w:date="2015-05-26T12:14:00Z" w:initials="JF">
+    <w:p>
+      <w:pPr>
+        <w:pStyle w:val="CommentText"/>
+      </w:pPr>
+      <w:r>
+        <w:rPr>
+          <w:rStyle w:val="CommentReference"/>
+        </w:rPr>
+        <w:annotationRef/>
+      </w:r>
+      <w:r>
+        <w:t>En el Resumen de Gastos Operativos cuadra bien, tambien en el resumen de Gastos Operativos por OPC cuadran bien. En las demas pestañas está desagregado por cada uno de los centros decostos de OPCs, y tmabien cuadran en la suma total</w:t>
+      </w:r>
+    </w:p>
+  </w:comment>
+  <w:comment w:id="12" w:author="Jimmy Figueroa" w:date="2015-05-26T12:15:00Z" w:initials="JF">
+    <w:p>
+      <w:pPr>
+        <w:pStyle w:val="CommentText"/>
+      </w:pPr>
+      <w:r>
+        <w:rPr>
+          <w:rStyle w:val="CommentReference"/>
+        </w:rPr>
+        <w:annotationRef/>
+      </w:r>
+      <w:r>
+        <w:t>Corregido</w:t>
+      </w:r>
+    </w:p>
+  </w:comment>
+  <w:comment w:id="13" w:author="Jimmy Figueroa" w:date="2015-05-26T12:18:00Z" w:initials="JF">
+    <w:p>
+      <w:pPr>
+        <w:pStyle w:val="CommentText"/>
+      </w:pPr>
+      <w:r>
+        <w:rPr>
+          <w:rStyle w:val="CommentReference"/>
+        </w:rPr>
+        <w:annotationRef/>
+      </w:r>
+      <w:r>
+        <w:t>Corregido</w:t>
+      </w:r>
+    </w:p>
+  </w:comment>
+  <w:comment w:id="14" w:author="Jimmy Figueroa" w:date="2015-05-26T12:18:00Z" w:initials="JF">
+    <w:p>
+      <w:pPr>
+        <w:pStyle w:val="CommentText"/>
+      </w:pPr>
+      <w:r>
+        <w:rPr>
+          <w:rStyle w:val="CommentReference"/>
+        </w:rPr>
+        <w:annotationRef/>
+      </w:r>
+      <w:r>
+        <w:t>Saldos Reales pegan bien. Presupuestos no pegan porque el Exactus no lleva historico de presupuesto y el dato de presupuesto del Excel es viejo.</w:t>
+      </w:r>
+    </w:p>
+  </w:comment>
+  <w:comment w:id="15" w:author="Jimmy Figueroa" w:date="2015-05-26T12:22:00Z" w:initials="JF">
+    <w:p>
+      <w:pPr>
+        <w:pStyle w:val="CommentText"/>
+      </w:pPr>
+      <w:r>
+        <w:rPr>
+          <w:rStyle w:val="CommentReference"/>
+        </w:rPr>
+        <w:annotationRef/>
+      </w:r>
+      <w:r>
+        <w:t>Corregido</w:t>
+      </w:r>
+    </w:p>
+  </w:comment>
+  <w:comment w:id="16" w:author="Jimmy Figueroa" w:date="2015-05-26T12:22:00Z" w:initials="JF">
+    <w:p>
+      <w:pPr>
+        <w:pStyle w:val="CommentText"/>
+      </w:pPr>
+      <w:r>
+        <w:rPr>
+          <w:rStyle w:val="CommentReference"/>
+        </w:rPr>
+        <w:annotationRef/>
+      </w:r>
+      <w:r>
+        <w:t>Corregido</w:t>
+      </w:r>
+    </w:p>
+  </w:comment>
+  <w:comment w:id="17" w:author="Jimmy Figueroa" w:date="2015-05-26T12:25:00Z" w:initials="JF">
+    <w:p>
+      <w:pPr>
+        <w:pStyle w:val="CommentText"/>
+      </w:pPr>
+      <w:r>
+        <w:rPr>
+          <w:rStyle w:val="CommentReference"/>
+        </w:rPr>
+        <w:annotationRef/>
+      </w:r>
+      <w:r>
+        <w:t>Filtro modificado</w:t>
+      </w:r>
+    </w:p>
+  </w:comment>
+  <w:comment w:id="18" w:author="Jimmy Figueroa" w:date="2015-05-26T13:47:00Z" w:initials="JF">
+    <w:p>
+      <w:pPr>
+        <w:pStyle w:val="CommentText"/>
+      </w:pPr>
+      <w:r>
+        <w:rPr>
+          <w:rStyle w:val="CommentReference"/>
+        </w:rPr>
+        <w:annotationRef/>
+      </w:r>
+      <w:r>
+        <w:t>Mejor lo dejo porque hay un consolidado que muestra salarios y operativos y este otro muestra ejecucion vs presupuesto y 2014</w:t>
+      </w:r>
+    </w:p>
+  </w:comment>
+  <w:comment w:id="19" w:author="Jimmy Figueroa" w:date="2015-05-26T14:09:00Z" w:initials="JF">
+    <w:p>
+      <w:pPr>
+        <w:pStyle w:val="CommentText"/>
+      </w:pPr>
+      <w:r>
+        <w:rPr>
+          <w:rStyle w:val="CommentReference"/>
+        </w:rPr>
+        <w:annotationRef/>
+      </w:r>
+      <w:r>
+        <w:t>Corregido</w:t>
+      </w:r>
+    </w:p>
+  </w:comment>
+  <w:comment w:id="20" w:author="Jimmy Figueroa" w:date="2015-05-26T14:09:00Z" w:initials="JF">
+    <w:p>
+      <w:pPr>
+        <w:pStyle w:val="CommentText"/>
+      </w:pPr>
+      <w:r>
+        <w:rPr>
+          <w:rStyle w:val="CommentReference"/>
+        </w:rPr>
+        <w:annotationRef/>
+      </w:r>
+      <w:r>
+        <w:t>Corregido</w:t>
+      </w:r>
+    </w:p>
+  </w:comment>
+  <w:comment w:id="21" w:author="Jimmy Figueroa" w:date="2015-05-26T14:10:00Z" w:initials="JF">
+    <w:p>
+      <w:pPr>
+        <w:pStyle w:val="CommentText"/>
+      </w:pPr>
+      <w:r>
+        <w:rPr>
+          <w:rStyle w:val="CommentReference"/>
+        </w:rPr>
+        <w:annotationRef/>
+      </w:r>
+      <w:r>
+        <w:t>Corregido</w:t>
+      </w:r>
+    </w:p>
+  </w:comment>
+  <w:comment w:id="22" w:author="Jimmy Figueroa" w:date="2015-05-26T14:13:00Z" w:initials="JF">
+    <w:p>
+      <w:pPr>
+        <w:pStyle w:val="CommentText"/>
+      </w:pPr>
+      <w:r>
+        <w:rPr>
+          <w:rStyle w:val="CommentReference"/>
+        </w:rPr>
+        <w:annotationRef/>
+      </w:r>
+      <w:r>
+        <w:t>Corregido</w:t>
+      </w:r>
+    </w:p>
+  </w:comment>
+  <w:comment w:id="23" w:author="Jimmy Figueroa" w:date="2015-05-26T14:13:00Z" w:initials="JF">
+    <w:p>
+      <w:pPr>
+        <w:pStyle w:val="CommentText"/>
+      </w:pPr>
+      <w:r>
+        <w:rPr>
+          <w:rStyle w:val="CommentReference"/>
+        </w:rPr>
+        <w:annotationRef/>
+      </w:r>
+      <w:r>
+        <w:t>Corregido</w:t>
+      </w:r>
+    </w:p>
+  </w:comment>
+  <w:comment w:id="24" w:author="Jimmy Figueroa" w:date="2015-05-26T14:14:00Z" w:initials="JF">
+    <w:p>
+      <w:pPr>
+        <w:pStyle w:val="CommentText"/>
+      </w:pPr>
+      <w:r>
+        <w:rPr>
+          <w:rStyle w:val="CommentReference"/>
+        </w:rPr>
+        <w:annotationRef/>
+      </w:r>
+      <w:r>
+        <w:t>Corregido</w:t>
+      </w:r>
+    </w:p>
+  </w:comment>
+  <w:comment w:id="25" w:author="Jimmy Figueroa" w:date="2015-05-26T18:32:00Z" w:initials="JF">
+    <w:p>
+      <w:pPr>
+        <w:pStyle w:val="CommentText"/>
+      </w:pPr>
+      <w:r>
+        <w:rPr>
+          <w:rStyle w:val="CommentReference"/>
+        </w:rPr>
+        <w:annotationRef/>
+      </w:r>
+      <w:r>
+        <w:t>corregido</w:t>
+      </w:r>
+    </w:p>
+  </w:comment>
+  <w:comment w:id="26" w:author="Jimmy Figueroa" w:date="2015-05-26T18:34:00Z" w:initials="JF">
+    <w:p>
+      <w:pPr>
+        <w:pStyle w:val="CommentText"/>
+      </w:pPr>
+      <w:r>
+        <w:rPr>
+          <w:rStyle w:val="CommentReference"/>
+        </w:rPr>
+        <w:annotationRef/>
+      </w:r>
+      <w:r>
+        <w:t>Corregido</w:t>
+      </w:r>
+    </w:p>
+  </w:comment>
+  <w:comment w:id="27" w:author="Jimmy Figueroa" w:date="2015-05-26T18:36:00Z" w:initials="JF">
+    <w:p>
+      <w:pPr>
+        <w:pStyle w:val="CommentText"/>
+      </w:pPr>
+      <w:r>
+        <w:rPr>
+          <w:rStyle w:val="CommentReference"/>
+        </w:rPr>
+        <w:annotationRef/>
+      </w:r>
+      <w:r>
+        <w:t>Corregido</w:t>
+      </w:r>
+    </w:p>
+  </w:comment>
+  <w:comment w:id="28" w:author="Jimmy Figueroa" w:date="2015-05-26T18:36:00Z" w:initials="JF">
+    <w:p>
+      <w:pPr>
+        <w:pStyle w:val="CommentText"/>
+      </w:pPr>
+      <w:r>
+        <w:rPr>
+          <w:rStyle w:val="CommentReference"/>
+        </w:rPr>
+        <w:annotationRef/>
+      </w:r>
+      <w:r>
+        <w:t>Corregido</w:t>
+      </w:r>
+    </w:p>
+  </w:comment>
+  <w:comment w:id="29" w:author="Jimmy Figueroa" w:date="2015-05-26T18:37:00Z" w:initials="JF">
+    <w:p>
+      <w:pPr>
+        <w:pStyle w:val="CommentText"/>
+      </w:pPr>
+      <w:r>
+        <w:rPr>
+          <w:rStyle w:val="CommentReference"/>
+        </w:rPr>
+        <w:annotationRef/>
+      </w:r>
+      <w:r>
+        <w:t>Corregido</w:t>
+      </w:r>
+    </w:p>
+  </w:comment>
+  <w:comment w:id="30" w:author="Jimmy Figueroa" w:date="2015-05-26T18:38:00Z" w:initials="JF">
+    <w:p>
+      <w:pPr>
+        <w:pStyle w:val="CommentText"/>
+      </w:pPr>
+      <w:r>
+        <w:rPr>
+          <w:rStyle w:val="CommentReference"/>
+        </w:rPr>
+        <w:annotationRef/>
+      </w:r>
+      <w:r>
+        <w:t>Corregido</w:t>
+      </w:r>
+    </w:p>
+  </w:comment>
+  <w:comment w:id="31" w:author="Jimmy Figueroa" w:date="2015-05-26T18:38:00Z" w:initials="JF">
+    <w:p>
+      <w:pPr>
+        <w:pStyle w:val="CommentText"/>
+      </w:pPr>
+      <w:r>
+        <w:rPr>
+          <w:rStyle w:val="CommentReference"/>
+        </w:rPr>
+        <w:annotationRef/>
+      </w:r>
+      <w:r>
+        <w:t>Corregido</w:t>
+      </w:r>
+    </w:p>
+  </w:comment>
+  <w:comment w:id="32" w:author="Jimmy Figueroa" w:date="2015-05-26T18:38:00Z" w:initials="JF">
     <w:p>
       <w:pPr>
         <w:pStyle w:val="CommentText"/>

</xml_diff>

<commit_message>
corrección de grand totals
</commit_message>
<xml_diff>
--- a/reporte incidencias mariela - actualizacion jimmy.docx
+++ b/reporte incidencias mariela - actualizacion jimmy.docx
@@ -1713,8 +1713,6 @@
         </w:rPr>
         <w:t>Algunos cifras no salen.</w:t>
       </w:r>
-      <w:bookmarkStart w:id="33" w:name="_GoBack"/>
-      <w:bookmarkEnd w:id="33"/>
     </w:p>
     <w:p>
       <w:pPr>
@@ -1890,6 +1888,7 @@
           <w:szCs w:val="24"/>
         </w:rPr>
       </w:pPr>
+      <w:commentRangeStart w:id="33"/>
       <w:r>
         <w:rPr>
           <w:rFonts w:ascii="Times New Roman" w:hAnsi="Times New Roman" w:cs="Times New Roman"/>
@@ -1921,6 +1920,13 @@
           <w:szCs w:val="24"/>
         </w:rPr>
         <w:t>En los totales viene Grand Total y debe de ser solo Total.</w:t>
+      </w:r>
+      <w:commentRangeEnd w:id="33"/>
+      <w:r>
+        <w:rPr>
+          <w:rStyle w:val="CommentReference"/>
+        </w:rPr>
+        <w:commentReference w:id="33"/>
       </w:r>
     </w:p>
     <w:sectPr>
@@ -2469,6 +2475,24 @@
       <w:r>
         <w:t>Corregido</w:t>
       </w:r>
+    </w:p>
+  </w:comment>
+  <w:comment w:id="33" w:author="Jimmy Figueroa" w:date="2015-05-26T18:44:00Z" w:initials="JF">
+    <w:p>
+      <w:pPr>
+        <w:pStyle w:val="CommentText"/>
+      </w:pPr>
+      <w:r>
+        <w:rPr>
+          <w:rStyle w:val="CommentReference"/>
+        </w:rPr>
+        <w:annotationRef/>
+      </w:r>
+      <w:r>
+        <w:t>Corregido</w:t>
+      </w:r>
+      <w:bookmarkStart w:id="34" w:name="_GoBack"/>
+      <w:bookmarkEnd w:id="34"/>
     </w:p>
   </w:comment>
 </w:comments>

</xml_diff>